<commit_message>
Modificaciones en Manual General y Programacion_SMS, agregado de planilla led_parametros_fallas
</commit_message>
<xml_diff>
--- a/Manual/Manual General MC20W_WLTE v1.0.docx
+++ b/Manual/Manual General MC20W_WLTE v1.0.docx
@@ -1699,7 +1699,19 @@
         <w:rPr>
           <w:color w:val="666666"/>
         </w:rPr>
-        <w:t>mediante internet movil.</w:t>
+        <w:t xml:space="preserve">mediante internet </w:t>
+      </w:r>
+      <w:r>
+        <w:rPr>
+          <w:color w:val="666666"/>
+        </w:rPr>
+        <w:t>móvil</w:t>
+      </w:r>
+      <w:r>
+        <w:rPr>
+          <w:color w:val="666666"/>
+        </w:rPr>
+        <w:t>.</w:t>
       </w:r>
     </w:p>
     <w:p>
@@ -2129,6 +2141,12 @@
         <w:rPr>
           <w:color w:val="666666"/>
         </w:rPr>
+        <w:t xml:space="preserve"> tamper</w:t>
+      </w:r>
+      <w:r>
+        <w:rPr>
+          <w:color w:val="666666"/>
+        </w:rPr>
         <w:t xml:space="preserve"> para detección de </w:t>
       </w:r>
       <w:r>
@@ -2201,7 +2219,20 @@
         <w:rPr>
           <w:color w:val="666666"/>
         </w:rPr>
-        <w:t xml:space="preserve">domicilio, prolongado la vida útil de la batería general del sistema de alarma y manteniendo el sistema vivo funcionando por mas tiempo. </w:t>
+        <w:lastRenderedPageBreak/>
+        <w:t xml:space="preserve">domicilio, prolongado la vida útil de la batería general del sistema de alarma y manteniendo el sistema vivo funcionando por </w:t>
+      </w:r>
+      <w:r>
+        <w:rPr>
+          <w:color w:val="666666"/>
+        </w:rPr>
+        <w:t>más</w:t>
+      </w:r>
+      <w:r>
+        <w:rPr>
+          <w:color w:val="666666"/>
+        </w:rPr>
+        <w:t xml:space="preserve"> tiempo. </w:t>
       </w:r>
     </w:p>
     <w:p>
@@ -2217,7 +2248,25 @@
         <w:rPr>
           <w:color w:val="666666"/>
         </w:rPr>
-        <w:t>Este Switch también cumple la función al presionarlo por menos de 2 segundos de enviar eventos de supervisión para el correcto control de señales enviadas y recibidas correctamente desde una empresa de monitoreo. Esto hace que el técnico no tenga la necesidad permanente de generar eventos reales para que monitoreo de cuenta de la recepción correcta.</w:t>
+        <w:t xml:space="preserve">Este </w:t>
+      </w:r>
+      <w:r>
+        <w:rPr>
+          <w:color w:val="666666"/>
+        </w:rPr>
+        <w:t>switch</w:t>
+      </w:r>
+      <w:r>
+        <w:rPr>
+          <w:color w:val="666666"/>
+        </w:rPr>
+        <w:t xml:space="preserve"> tamper </w:t>
+      </w:r>
+      <w:r>
+        <w:rPr>
+          <w:color w:val="666666"/>
+        </w:rPr>
+        <w:t>también cumple la función al presionarlo por menos de 2 segundos de enviar eventos de supervisión para el correcto control de señales enviadas y recibidas correctamente desde una empresa de monitoreo. Esto hace que el técnico no tenga la necesidad permanente de generar eventos reales para que monitoreo de cuenta de la recepción correcta.</w:t>
       </w:r>
     </w:p>
     <w:p>
@@ -2287,9 +2336,9 @@
         </w:rPr>
         <w:drawing>
           <wp:inline distT="0" distB="0" distL="0" distR="0">
-            <wp:extent cx="3701036" cy="3681454"/>
-            <wp:effectExtent l="19050" t="0" r="0" b="0"/>
-            <wp:docPr id="2" name="1 Imagen" descr="Grafica_PCB_BLANCA.jpg"/>
+            <wp:extent cx="4699221" cy="4670188"/>
+            <wp:effectExtent l="19050" t="0" r="6129" b="0"/>
+            <wp:docPr id="7" name="6 Imagen" descr="PCB.jpg"/>
             <wp:cNvGraphicFramePr>
               <a:graphicFrameLocks xmlns:a="http://schemas.openxmlformats.org/drawingml/2006/main" noChangeAspect="1"/>
             </wp:cNvGraphicFramePr>
@@ -2297,7 +2346,7 @@
               <a:graphicData uri="http://schemas.openxmlformats.org/drawingml/2006/picture">
                 <pic:pic xmlns:pic="http://schemas.openxmlformats.org/drawingml/2006/picture">
                   <pic:nvPicPr>
-                    <pic:cNvPr id="0" name="Grafica_PCB_BLANCA.jpg"/>
+                    <pic:cNvPr id="0" name="PCB.jpg"/>
                     <pic:cNvPicPr/>
                   </pic:nvPicPr>
                   <pic:blipFill>
@@ -2309,7 +2358,7 @@
                   <pic:spPr>
                     <a:xfrm>
                       <a:off x="0" y="0"/>
-                      <a:ext cx="3704463" cy="3684863"/>
+                      <a:ext cx="4696112" cy="4667099"/>
                     </a:xfrm>
                     <a:prstGeom prst="rect">
                       <a:avLst/>
@@ -2356,7 +2405,43 @@
         <w:rPr>
           <w:color w:val="666666"/>
         </w:rPr>
-        <w:t>El consumo promedio de la placa con 12VDC de alimentación es de 120mA. El equipo debe alimentarse directamente de la batería del panel de alarmas.</w:t>
+        <w:t>El consumo promedio del</w:t>
+      </w:r>
+      <w:r>
+        <w:rPr>
+          <w:color w:val="666666"/>
+        </w:rPr>
+        <w:t xml:space="preserve"> equipo uCom a 12VDC de alimentación es de 10</w:t>
+      </w:r>
+      <w:r>
+        <w:rPr>
+          <w:color w:val="666666"/>
+        </w:rPr>
+        <w:t>0mA. E</w:t>
+      </w:r>
+      <w:r>
+        <w:rPr>
+          <w:color w:val="666666"/>
+        </w:rPr>
+        <w:t xml:space="preserve">s recomendable alimentar el equipo </w:t>
+      </w:r>
+      <w:r>
+        <w:rPr>
+          <w:color w:val="666666"/>
+        </w:rPr>
+        <w:t xml:space="preserve">directamente </w:t>
+      </w:r>
+      <w:r>
+        <w:rPr>
+          <w:color w:val="666666"/>
+        </w:rPr>
+        <w:t>desde la batería del sistema de alarma</w:t>
+      </w:r>
+      <w:r>
+        <w:rPr>
+          <w:color w:val="666666"/>
+        </w:rPr>
+        <w:t xml:space="preserve"> en primera instancia o bien desde la salida Aux. del panel de alarma si no existiera demasiada carga de dispositivos cableados alimentados desde esta salida de alimentación Aux.</w:t>
       </w:r>
     </w:p>
     <w:p>
@@ -2379,7 +2464,55 @@
         <w:rPr>
           <w:color w:val="666666"/>
         </w:rPr>
-        <w:t>El Bus de 2 hilos (Amarillo/Yellow y Verde/Green) es la conexión de comunicación entre el Panel de Alarmas y el ED5800. La distancia máxima del Panel de Alarmas al ED5800 no debe exceder los 20m. Se deben utilizar cables tipo 22 AWG como mínimo y 18 AWG como máximo. No utilice cable blindado.</w:t>
+        <w:t xml:space="preserve">El Bus de 2 hilos (Amarillo/Yellow y Verde/Green) es la conexión de comunicación entre el Panel de Alarmas y el </w:t>
+      </w:r>
+      <w:r>
+        <w:rPr>
+          <w:color w:val="666666"/>
+        </w:rPr>
+        <w:t>equipo uCom</w:t>
+      </w:r>
+      <w:r>
+        <w:rPr>
+          <w:color w:val="666666"/>
+        </w:rPr>
+        <w:t xml:space="preserve">. La distancia máxima del Panel de Alarmas al </w:t>
+      </w:r>
+      <w:r>
+        <w:rPr>
+          <w:color w:val="666666"/>
+        </w:rPr>
+        <w:t>equipo uCom</w:t>
+      </w:r>
+      <w:r>
+        <w:rPr>
+          <w:color w:val="666666"/>
+        </w:rPr>
+        <w:t xml:space="preserve"> </w:t>
+      </w:r>
+      <w:r>
+        <w:rPr>
+          <w:color w:val="666666"/>
+        </w:rPr>
+        <w:t>la determina el estándar de comunicación</w:t>
+      </w:r>
+      <w:r>
+        <w:rPr>
+          <w:color w:val="666666"/>
+        </w:rPr>
+        <w:t xml:space="preserve">es </w:t>
+      </w:r>
+      <w:r>
+        <w:rPr>
+          <w:color w:val="666666"/>
+        </w:rPr>
+        <w:t>RS-485</w:t>
+      </w:r>
+      <w:r>
+        <w:rPr>
+          <w:color w:val="666666"/>
+        </w:rPr>
+        <w:t>. Se deben utilizar cables tipo 22 AWG como mínimo y 18 AWG como máximo. No utilice cable blindado.</w:t>
       </w:r>
     </w:p>
     <w:p>
@@ -2420,7 +2553,98 @@
           <w:b/>
           <w:color w:val="666666"/>
         </w:rPr>
-        <w:t>El portasim del equipo se encuentra montado al dorso del mismo bajo una tapa deslizable.</w:t>
+        <w:t xml:space="preserve">El </w:t>
+      </w:r>
+      <w:r>
+        <w:rPr>
+          <w:b/>
+          <w:color w:val="666666"/>
+        </w:rPr>
+        <w:t>zócalo</w:t>
+      </w:r>
+      <w:r>
+        <w:rPr>
+          <w:b/>
+          <w:color w:val="666666"/>
+        </w:rPr>
+        <w:t xml:space="preserve"> </w:t>
+      </w:r>
+      <w:r>
+        <w:rPr>
+          <w:b/>
+          <w:color w:val="666666"/>
+        </w:rPr>
+        <w:t>porta</w:t>
+      </w:r>
+      <w:r>
+        <w:rPr>
+          <w:b/>
+          <w:color w:val="666666"/>
+        </w:rPr>
+        <w:t xml:space="preserve"> </w:t>
+      </w:r>
+      <w:r>
+        <w:rPr>
+          <w:b/>
+          <w:color w:val="666666"/>
+        </w:rPr>
+        <w:t xml:space="preserve">SIM </w:t>
+      </w:r>
+      <w:r>
+        <w:rPr>
+          <w:b/>
+          <w:color w:val="666666"/>
+        </w:rPr>
+        <w:t>es</w:t>
+      </w:r>
+      <w:r>
+        <w:rPr>
+          <w:b/>
+          <w:color w:val="666666"/>
+        </w:rPr>
+        <w:t xml:space="preserve"> del </w:t>
+      </w:r>
+      <w:r>
+        <w:rPr>
+          <w:b/>
+          <w:color w:val="666666"/>
+        </w:rPr>
+        <w:t xml:space="preserve">tipo Push-Pull y </w:t>
+      </w:r>
+      <w:r>
+        <w:rPr>
+          <w:b/>
+          <w:color w:val="666666"/>
+        </w:rPr>
+        <w:t xml:space="preserve">se encuentra montado al </w:t>
+      </w:r>
+      <w:r>
+        <w:rPr>
+          <w:b/>
+          <w:color w:val="666666"/>
+        </w:rPr>
+        <w:t xml:space="preserve">frente </w:t>
+      </w:r>
+      <w:r>
+        <w:rPr>
+          <w:b/>
+          <w:color w:val="666666"/>
+        </w:rPr>
+        <w:t>de</w:t>
+      </w:r>
+      <w:r>
+        <w:rPr>
+          <w:b/>
+          <w:color w:val="666666"/>
+        </w:rPr>
+        <w:t xml:space="preserve"> equipo</w:t>
+      </w:r>
+      <w:r>
+        <w:rPr>
+          <w:b/>
+          <w:color w:val="666666"/>
+        </w:rPr>
+        <w:t>.</w:t>
       </w:r>
     </w:p>
     <w:p>
@@ -2438,7 +2662,25 @@
         <w:pStyle w:val="Heading2"/>
       </w:pPr>
       <w:r>
-        <w:t>Entradas y Salidas (IO)</w:t>
+        <w:t>Entrada y Salida</w:t>
+      </w:r>
+      <w:r>
+        <w:t xml:space="preserve"> </w:t>
+      </w:r>
+      <w:r>
+        <w:t>(I</w:t>
+      </w:r>
+      <w:r>
+        <w:t xml:space="preserve">N - </w:t>
+      </w:r>
+      <w:r>
+        <w:t>O</w:t>
+      </w:r>
+      <w:r>
+        <w:t>UT</w:t>
+      </w:r>
+      <w:r>
+        <w:t>)</w:t>
       </w:r>
     </w:p>
     <w:p>
@@ -2460,7 +2702,31 @@
         <w:rPr>
           <w:color w:val="666666"/>
         </w:rPr>
-        <w:t>El equipo cuenta con cuatro salidas o entradas programables. Las mismas le permiten al equipo activar/desactivar dispositivos electrónicos. Son de tipo colector abierto con un máximo de carga de 100mA. Las entradas OI0 e IO1 están configuradas de fábrica para la implementación de un conexionado con el panel de tipo Keyswitch.</w:t>
+        <w:t xml:space="preserve">El equipo cuenta con </w:t>
+      </w:r>
+      <w:r>
+        <w:rPr>
+          <w:color w:val="666666"/>
+        </w:rPr>
+        <w:t xml:space="preserve">una </w:t>
+      </w:r>
+      <w:r>
+        <w:rPr>
+          <w:color w:val="666666"/>
+        </w:rPr>
+        <w:t>salida</w:t>
+      </w:r>
+      <w:r>
+        <w:rPr>
+          <w:color w:val="666666"/>
+        </w:rPr>
+        <w:t xml:space="preserve"> y una entrada </w:t>
+      </w:r>
+      <w:r>
+        <w:rPr>
+          <w:color w:val="666666"/>
+        </w:rPr>
+        <w:t>programable. Las mismas le permiten al equipo activar/desactivar dispositivos electrónicos. Son de tipo colector abierto con un máximo de carga de 100mA. Las entradas OI0 e IO1 están configuradas de fábrica para la implementación de un conexionado con el panel de tipo Keyswitch.</w:t>
       </w:r>
     </w:p>
     <w:p>
@@ -3009,7 +3275,14 @@
         <w:rPr>
           <w:color w:val="666666"/>
         </w:rPr>
-        <w:t>de giro que puede imprimir el técnico. No son adecuados los Atornilladores eléctricos, pues los más comunes poseen 2.75Nm de torque y superan en más de 6 (seis) veces la especificación de las borneras.</w:t>
+        <w:t xml:space="preserve">de giro que puede imprimir el técnico. No son adecuados los Atornilladores eléctricos, </w:t>
+      </w:r>
+      <w:r>
+        <w:rPr>
+          <w:color w:val="666666"/>
+        </w:rPr>
+        <w:lastRenderedPageBreak/>
+        <w:t>pues los más comunes poseen 2.75Nm de torque y superan en más de 6 (seis) veces la especificación de las borneras.</w:t>
       </w:r>
     </w:p>
     <w:p>
@@ -3017,7 +3290,7 @@
         <w:spacing w:line="333" w:lineRule="auto"/>
         <w:sectPr>
           <w:pgSz w:w="11910" w:h="16840"/>
-          <w:pgMar w:top="1520" w:right="1060" w:bottom="993" w:left="1080" w:header="245" w:footer="1520" w:gutter="0"/>
+          <w:pgMar w:top="1418" w:right="1060" w:bottom="993" w:left="1080" w:header="245" w:footer="1520" w:gutter="0"/>
           <w:cols w:space="720"/>
         </w:sectPr>
       </w:pPr>
@@ -3055,64 +3328,76 @@
         <w:pStyle w:val="Textoindependiente"/>
         <w:spacing w:before="1" w:line="333" w:lineRule="auto"/>
         <w:ind w:left="360" w:right="487"/>
-      </w:pPr>
-      <w:r>
-        <w:rPr>
-          <w:color w:val="666666"/>
-        </w:rPr>
-        <w:t>Conexionar el Bus de Datos (Yellow y Green) del Panel con el del ED5800. Alimentar el comunicador con la Batería del Panel.</w:t>
-      </w:r>
-    </w:p>
-    <w:p>
-      <w:pPr>
-        <w:pStyle w:val="Textoindependiente"/>
-        <w:rPr>
-          <w:sz w:val="20"/>
-        </w:rPr>
-      </w:pPr>
-    </w:p>
-    <w:p>
-      <w:pPr>
-        <w:pStyle w:val="Textoindependiente"/>
-        <w:rPr>
-          <w:sz w:val="20"/>
-        </w:rPr>
-      </w:pPr>
-    </w:p>
-    <w:p>
-      <w:pPr>
-        <w:pStyle w:val="Textoindependiente"/>
-        <w:rPr>
-          <w:sz w:val="20"/>
-        </w:rPr>
-      </w:pPr>
-    </w:p>
-    <w:p>
-      <w:pPr>
-        <w:pStyle w:val="Textoindependiente"/>
-        <w:spacing w:before="8"/>
-        <w:rPr>
-          <w:sz w:val="16"/>
+        <w:rPr>
+          <w:color w:val="666666"/>
+        </w:rPr>
+      </w:pPr>
+      <w:r>
+        <w:rPr>
+          <w:color w:val="666666"/>
+        </w:rPr>
+        <w:t>Conexionar el Bus de Datos (Yellow y Green) del Pan</w:t>
+      </w:r>
+      <w:r>
+        <w:rPr>
+          <w:color w:val="666666"/>
+        </w:rPr>
+        <w:t>el con el equipo uCom</w:t>
+      </w:r>
+      <w:r>
+        <w:rPr>
+          <w:color w:val="666666"/>
+        </w:rPr>
+        <w:t xml:space="preserve">. </w:t>
+      </w:r>
+    </w:p>
+    <w:p>
+      <w:pPr>
+        <w:pStyle w:val="Textoindependiente"/>
+        <w:spacing w:before="1" w:line="333" w:lineRule="auto"/>
+        <w:ind w:left="360" w:right="487"/>
+        <w:rPr>
+          <w:color w:val="666666"/>
+        </w:rPr>
+      </w:pPr>
+      <w:r>
+        <w:rPr>
+          <w:color w:val="666666"/>
+        </w:rPr>
+        <w:t>Alimentar el comunicador con la Batería del Panel.</w:t>
+      </w:r>
+    </w:p>
+    <w:p>
+      <w:pPr>
+        <w:pStyle w:val="Textoindependiente"/>
+        <w:spacing w:before="1" w:line="333" w:lineRule="auto"/>
+        <w:ind w:left="360" w:right="487"/>
+        <w:rPr>
+          <w:color w:val="666666"/>
+        </w:rPr>
+      </w:pPr>
+    </w:p>
+    <w:p>
+      <w:pPr>
+        <w:pStyle w:val="Textoindependiente"/>
+        <w:spacing w:before="1" w:line="333" w:lineRule="auto"/>
+        <w:ind w:left="360" w:right="487"/>
+        <w:jc w:val="center"/>
+        <w:rPr>
+          <w:color w:val="666666"/>
         </w:rPr>
       </w:pPr>
       <w:r>
         <w:rPr>
           <w:noProof/>
+          <w:color w:val="666666"/>
           <w:lang w:val="es-AR" w:eastAsia="es-AR"/>
         </w:rPr>
         <w:drawing>
-          <wp:anchor distT="0" distB="0" distL="0" distR="0" simplePos="0" relativeHeight="2" behindDoc="0" locked="0" layoutInCell="1" allowOverlap="1">
-            <wp:simplePos x="0" y="0"/>
-            <wp:positionH relativeFrom="page">
-              <wp:posOffset>932308</wp:posOffset>
-            </wp:positionH>
-            <wp:positionV relativeFrom="paragraph">
-              <wp:posOffset>153999</wp:posOffset>
-            </wp:positionV>
-            <wp:extent cx="5755394" cy="3644836"/>
-            <wp:effectExtent l="0" t="0" r="0" b="0"/>
-            <wp:wrapTopAndBottom/>
-            <wp:docPr id="9" name="image5.png" descr="C:\Users\agomez\Desktop\Manuales 2018\ED5800\Conexionado Homologado ED5800 4K Honeywell.png"/>
+          <wp:inline distT="0" distB="0" distL="0" distR="0">
+            <wp:extent cx="6155904" cy="3594665"/>
+            <wp:effectExtent l="19050" t="0" r="0" b="0"/>
+            <wp:docPr id="10" name="9 Imagen" descr="Conexion_Panel_Honeywell.cdr.jpg"/>
             <wp:cNvGraphicFramePr>
               <a:graphicFrameLocks xmlns:a="http://schemas.openxmlformats.org/drawingml/2006/main" noChangeAspect="1"/>
             </wp:cNvGraphicFramePr>
@@ -3120,11 +3405,11 @@
               <a:graphicData uri="http://schemas.openxmlformats.org/drawingml/2006/picture">
                 <pic:pic xmlns:pic="http://schemas.openxmlformats.org/drawingml/2006/picture">
                   <pic:nvPicPr>
-                    <pic:cNvPr id="10" name="image5.png"/>
+                    <pic:cNvPr id="0" name="Conexion_Panel_Honeywell.cdr.jpg"/>
                     <pic:cNvPicPr/>
                   </pic:nvPicPr>
                   <pic:blipFill>
-                    <a:blip r:embed="rId12" cstate="print"/>
+                    <a:blip r:embed="rId12"/>
                     <a:stretch>
                       <a:fillRect/>
                     </a:stretch>
@@ -3132,7 +3417,7 @@
                   <pic:spPr>
                     <a:xfrm>
                       <a:off x="0" y="0"/>
-                      <a:ext cx="5755394" cy="3644836"/>
+                      <a:ext cx="6156142" cy="3594804"/>
                     </a:xfrm>
                     <a:prstGeom prst="rect">
                       <a:avLst/>
@@ -3141,71 +3426,102 @@
                 </pic:pic>
               </a:graphicData>
             </a:graphic>
-          </wp:anchor>
+          </wp:inline>
         </w:drawing>
       </w:r>
-    </w:p>
-    <w:p>
-      <w:pPr>
-        <w:pStyle w:val="Textoindependiente"/>
-      </w:pPr>
-    </w:p>
-    <w:p>
-      <w:pPr>
-        <w:pStyle w:val="Textoindependiente"/>
-      </w:pPr>
-    </w:p>
-    <w:p>
-      <w:pPr>
-        <w:pStyle w:val="Textoindependiente"/>
-      </w:pPr>
-    </w:p>
-    <w:p>
-      <w:pPr>
-        <w:pStyle w:val="Textoindependiente"/>
-      </w:pPr>
-    </w:p>
-    <w:p>
-      <w:pPr>
-        <w:pStyle w:val="Textoindependiente"/>
-      </w:pPr>
-    </w:p>
-    <w:p>
-      <w:pPr>
-        <w:pStyle w:val="Textoindependiente"/>
-      </w:pPr>
     </w:p>
     <w:p>
       <w:pPr>
         <w:spacing w:before="168" w:line="333" w:lineRule="auto"/>
         <w:ind w:left="360" w:right="670"/>
+        <w:jc w:val="both"/>
         <w:rPr>
           <w:b/>
+          <w:i/>
+          <w:sz w:val="20"/>
+          <w:szCs w:val="20"/>
         </w:rPr>
       </w:pPr>
       <w:r>
         <w:rPr>
           <w:b/>
+          <w:i/>
           <w:color w:val="FF0000"/>
-        </w:rPr>
-        <w:t xml:space="preserve">Nota: </w:t>
+          <w:sz w:val="20"/>
+          <w:szCs w:val="20"/>
+        </w:rPr>
+        <w:t>N</w:t>
       </w:r>
       <w:r>
         <w:rPr>
           <w:b/>
-          <w:color w:val="666666"/>
-        </w:rPr>
-        <w:t>Siempre que se trabaje con el cableado o la SIM del equipo, el mismo deberá encontrarse desalimentado. De lo contrario pueden dañarse componentes vitales para el correcto funcionamiento de la unidad.</w:t>
+          <w:i/>
+          <w:color w:val="FF0000"/>
+          <w:sz w:val="20"/>
+          <w:szCs w:val="20"/>
+        </w:rPr>
+        <w:t xml:space="preserve">ota: </w:t>
+      </w:r>
+      <w:r>
+        <w:rPr>
+          <w:b/>
+          <w:i/>
+          <w:color w:val="666666"/>
+          <w:sz w:val="20"/>
+          <w:szCs w:val="20"/>
+        </w:rPr>
+        <w:t xml:space="preserve">Siempre que se trabaje con el cableado o la SIM del equipo, el mismo deberá </w:t>
+      </w:r>
+      <w:r>
+        <w:rPr>
+          <w:b/>
+          <w:i/>
+          <w:color w:val="666666"/>
+          <w:sz w:val="20"/>
+          <w:szCs w:val="20"/>
+        </w:rPr>
+        <w:t>realiz</w:t>
+      </w:r>
+      <w:r>
+        <w:rPr>
+          <w:b/>
+          <w:i/>
+          <w:color w:val="666666"/>
+          <w:sz w:val="20"/>
+          <w:szCs w:val="20"/>
+        </w:rPr>
+        <w:t xml:space="preserve">arse </w:t>
+      </w:r>
+      <w:r>
+        <w:rPr>
+          <w:b/>
+          <w:i/>
+          <w:color w:val="666666"/>
+          <w:sz w:val="20"/>
+          <w:szCs w:val="20"/>
+        </w:rPr>
+        <w:t>sin alimentación</w:t>
+      </w:r>
+      <w:r>
+        <w:rPr>
+          <w:b/>
+          <w:i/>
+          <w:color w:val="666666"/>
+          <w:sz w:val="20"/>
+          <w:szCs w:val="20"/>
+        </w:rPr>
+        <w:t>. De lo contrario pueden dañarse componentes vitales para el correcto funcionamiento de la unidad.</w:t>
       </w:r>
     </w:p>
     <w:p>
       <w:pPr>
         <w:spacing w:line="333" w:lineRule="auto"/>
-        <w:sectPr>
-          <w:pgSz w:w="11910" w:h="16840"/>
-          <w:pgMar w:top="1520" w:right="1060" w:bottom="2500" w:left="1080" w:header="245" w:footer="1662" w:gutter="0"/>
-          <w:cols w:space="720"/>
-        </w:sectPr>
+        <w:jc w:val="both"/>
+        <w:rPr>
+          <w:i/>
+          <w:sz w:val="20"/>
+          <w:szCs w:val="20"/>
+        </w:rPr>
       </w:pPr>
     </w:p>
     <w:p>
@@ -3222,7 +3538,6 @@
           <w:rFonts w:ascii="Verdana" w:hAnsi="Verdana"/>
           <w:sz w:val="32"/>
         </w:rPr>
-        <w:lastRenderedPageBreak/>
         <w:t>Configuración Honeywell</w:t>
       </w:r>
     </w:p>
@@ -3241,17 +3556,25 @@
         <w:pStyle w:val="Textoindependiente"/>
         <w:spacing w:line="333" w:lineRule="auto"/>
         <w:ind w:left="360" w:right="375"/>
-      </w:pPr>
-      <w:r>
-        <w:rPr>
-          <w:color w:val="666666"/>
-        </w:rPr>
-        <w:t>Para el correcto funcionamiento de este equipo con paneles Honeywell, el panel debe tener activada la opción 29, Long Range</w:t>
-      </w:r>
-      <w:r>
-        <w:rPr>
-          <w:color w:val="666666"/>
-          <w:spacing w:val="-6"/>
+        <w:rPr>
+          <w:color w:val="666666"/>
+        </w:rPr>
+      </w:pPr>
+      <w:r>
+        <w:rPr>
+          <w:color w:val="666666"/>
+        </w:rPr>
+        <w:t>Para el correcto funcionamiento de este equipo con paneles Honeywell, el panel debe tener activada la</w:t>
+      </w:r>
+      <w:r>
+        <w:rPr>
+          <w:color w:val="666666"/>
+        </w:rPr>
+        <w:t>s</w:t>
+      </w:r>
+      <w:r>
+        <w:rPr>
+          <w:color w:val="666666"/>
         </w:rPr>
         <w:t xml:space="preserve"> </w:t>
       </w:r>
@@ -3259,7 +3582,106 @@
         <w:rPr>
           <w:color w:val="666666"/>
         </w:rPr>
-        <w:t>Radio.</w:t>
+        <w:t>siguientes opciones:</w:t>
+      </w:r>
+    </w:p>
+    <w:p>
+      <w:pPr>
+        <w:pStyle w:val="Textoindependiente"/>
+        <w:spacing w:line="333" w:lineRule="auto"/>
+        <w:ind w:left="360" w:right="375"/>
+        <w:rPr>
+          <w:color w:val="666666"/>
+        </w:rPr>
+      </w:pPr>
+      <w:r>
+        <w:rPr>
+          <w:color w:val="666666"/>
+        </w:rPr>
+        <w:t xml:space="preserve">Campo </w:t>
+      </w:r>
+      <w:r>
+        <w:rPr>
+          <w:b/>
+          <w:color w:val="666666"/>
+        </w:rPr>
+        <w:t>*29</w:t>
+      </w:r>
+      <w:r>
+        <w:rPr>
+          <w:b/>
+          <w:color w:val="666666"/>
+        </w:rPr>
+        <w:t xml:space="preserve"> </w:t>
+      </w:r>
+      <w:r>
+        <w:rPr>
+          <w:b/>
+          <w:color w:val="666666"/>
+        </w:rPr>
+        <w:t>Salida ID ECP para ACM</w:t>
+      </w:r>
+      <w:r>
+        <w:rPr>
+          <w:color w:val="666666"/>
+        </w:rPr>
+        <w:t>.</w:t>
+      </w:r>
+      <w:r>
+        <w:rPr>
+          <w:color w:val="666666"/>
+        </w:rPr>
+        <w:t xml:space="preserve"> (*29 = 1)</w:t>
+      </w:r>
+    </w:p>
+    <w:p>
+      <w:pPr>
+        <w:pStyle w:val="Textoindependiente"/>
+        <w:spacing w:line="333" w:lineRule="auto"/>
+        <w:ind w:left="360" w:right="375"/>
+        <w:rPr>
+          <w:color w:val="666666"/>
+        </w:rPr>
+      </w:pPr>
+      <w:r>
+        <w:rPr>
+          <w:color w:val="666666"/>
+        </w:rPr>
+        <w:t xml:space="preserve">Campo </w:t>
+      </w:r>
+      <w:r>
+        <w:rPr>
+          <w:b/>
+          <w:color w:val="666666"/>
+        </w:rPr>
+        <w:t>*</w:t>
+      </w:r>
+      <w:r>
+        <w:rPr>
+          <w:b/>
+          <w:color w:val="666666"/>
+        </w:rPr>
+        <w:t>55</w:t>
+      </w:r>
+      <w:r>
+        <w:rPr>
+          <w:b/>
+          <w:color w:val="666666"/>
+        </w:rPr>
+        <w:t xml:space="preserve"> </w:t>
+      </w:r>
+      <w:r>
+        <w:rPr>
+          <w:b/>
+          <w:color w:val="666666"/>
+        </w:rPr>
+        <w:t>Prioridad Señales Dinámicas</w:t>
+      </w:r>
+      <w:r>
+        <w:rPr>
+          <w:color w:val="666666"/>
+        </w:rPr>
+        <w:t xml:space="preserve"> (*55 = 1)</w:t>
       </w:r>
     </w:p>
     <w:p>
@@ -3276,6 +3698,12 @@
         <w:pStyle w:val="Heading2"/>
         <w:spacing w:before="1"/>
       </w:pPr>
+    </w:p>
+    <w:p>
+      <w:pPr>
+        <w:pStyle w:val="Heading2"/>
+        <w:spacing w:before="1"/>
+      </w:pPr>
       <w:r>
         <w:t>Conexionado</w:t>
       </w:r>
@@ -3309,7 +3737,19 @@
         <w:rPr>
           <w:color w:val="666666"/>
         </w:rPr>
-        <w:t>Conexionar el Bus de Datos (Yellow y Green) del Panel con el del ED5800. Alimentar el comunicador con la Batería del Panel.</w:t>
+        <w:t xml:space="preserve">Conexionar el Bus de Datos (Yellow y Green) del </w:t>
+      </w:r>
+      <w:r>
+        <w:rPr>
+          <w:color w:val="666666"/>
+        </w:rPr>
+        <w:t>Panel con el equipo uCom</w:t>
+      </w:r>
+      <w:r>
+        <w:rPr>
+          <w:color w:val="666666"/>
+        </w:rPr>
+        <w:t>. Alimentar el comunicador con la Batería del Panel.</w:t>
       </w:r>
     </w:p>
     <w:p>
@@ -3340,6 +3780,7 @@
       <w:pPr>
         <w:pStyle w:val="Textoindependiente"/>
         <w:spacing w:before="1"/>
+        <w:jc w:val="center"/>
         <w:rPr>
           <w:sz w:val="16"/>
         </w:rPr>
@@ -3347,21 +3788,14 @@
       <w:r>
         <w:rPr>
           <w:noProof/>
+          <w:sz w:val="16"/>
           <w:lang w:val="es-AR" w:eastAsia="es-AR"/>
         </w:rPr>
         <w:drawing>
-          <wp:anchor distT="0" distB="0" distL="0" distR="0" simplePos="0" relativeHeight="3" behindDoc="0" locked="0" layoutInCell="1" allowOverlap="1">
-            <wp:simplePos x="0" y="0"/>
-            <wp:positionH relativeFrom="page">
-              <wp:posOffset>931023</wp:posOffset>
-            </wp:positionH>
-            <wp:positionV relativeFrom="paragraph">
-              <wp:posOffset>149554</wp:posOffset>
-            </wp:positionV>
-            <wp:extent cx="5745701" cy="3558159"/>
-            <wp:effectExtent l="0" t="0" r="0" b="0"/>
-            <wp:wrapTopAndBottom/>
-            <wp:docPr id="11" name="image6.png" descr="C:\Users\agomez\Desktop\Manuales 2018\ED5800\Conexionado Homologado ED5800 DSC.png"/>
+          <wp:inline distT="0" distB="0" distL="0" distR="0">
+            <wp:extent cx="6203950" cy="3884295"/>
+            <wp:effectExtent l="19050" t="0" r="6350" b="0"/>
+            <wp:docPr id="1" name="0 Imagen" descr="Panel_DSC1832.jpg"/>
             <wp:cNvGraphicFramePr>
               <a:graphicFrameLocks xmlns:a="http://schemas.openxmlformats.org/drawingml/2006/main" noChangeAspect="1"/>
             </wp:cNvGraphicFramePr>
@@ -3369,11 +3803,11 @@
               <a:graphicData uri="http://schemas.openxmlformats.org/drawingml/2006/picture">
                 <pic:pic xmlns:pic="http://schemas.openxmlformats.org/drawingml/2006/picture">
                   <pic:nvPicPr>
-                    <pic:cNvPr id="12" name="image6.png"/>
+                    <pic:cNvPr id="0" name="Panel_DSC1832.jpg"/>
                     <pic:cNvPicPr/>
                   </pic:nvPicPr>
                   <pic:blipFill>
-                    <a:blip r:embed="rId13" cstate="print"/>
+                    <a:blip r:embed="rId13"/>
                     <a:stretch>
                       <a:fillRect/>
                     </a:stretch>
@@ -3381,7 +3815,7 @@
                   <pic:spPr>
                     <a:xfrm>
                       <a:off x="0" y="0"/>
-                      <a:ext cx="5745701" cy="3558159"/>
+                      <a:ext cx="6203950" cy="3884295"/>
                     </a:xfrm>
                     <a:prstGeom prst="rect">
                       <a:avLst/>
@@ -3390,7 +3824,7 @@
                 </pic:pic>
               </a:graphicData>
             </a:graphic>
-          </wp:anchor>
+          </wp:inline>
         </w:drawing>
       </w:r>
     </w:p>
@@ -3430,12 +3864,150 @@
         <w:rPr>
           <w:color w:val="666666"/>
         </w:rPr>
-        <w:t>Para el correcto funcionamiento de este equipo con paneles DSC, el panel debe tener deshabilitado el monitoreo de línea y el comunicador.</w:t>
+        <w:t>Para el correcto funcionamiento de este equipo con paneles DSC, el panel debe tener deshabilitado el comunicador</w:t>
+      </w:r>
+      <w:r>
+        <w:rPr>
+          <w:color w:val="666666"/>
+        </w:rPr>
+        <w:t xml:space="preserve"> y el monitoreo de línea</w:t>
+      </w:r>
+      <w:r>
+        <w:rPr>
+          <w:color w:val="666666"/>
+        </w:rPr>
+        <w:t>.</w:t>
       </w:r>
     </w:p>
     <w:p>
       <w:pPr>
         <w:spacing w:line="333" w:lineRule="auto"/>
+      </w:pPr>
+    </w:p>
+    <w:p>
+      <w:pPr>
+        <w:spacing w:line="333" w:lineRule="auto"/>
+        <w:ind w:left="284"/>
+        <w:rPr>
+          <w:b/>
+        </w:rPr>
+      </w:pPr>
+      <w:r>
+        <w:rPr>
+          <w:b/>
+        </w:rPr>
+        <w:t>Sección</w:t>
+      </w:r>
+      <w:r>
+        <w:rPr>
+          <w:b/>
+        </w:rPr>
+        <w:t xml:space="preserve"> [380] </w:t>
+      </w:r>
+      <w:r>
+        <w:rPr>
+          <w:b/>
+        </w:rPr>
+        <w:t>Código</w:t>
+      </w:r>
+      <w:r>
+        <w:rPr>
+          <w:b/>
+        </w:rPr>
+        <w:t xml:space="preserve"> de opción del primer comunicado</w:t>
+      </w:r>
+    </w:p>
+    <w:p>
+      <w:pPr>
+        <w:spacing w:line="333" w:lineRule="auto"/>
+        <w:ind w:left="284"/>
+        <w:rPr>
+          <w:b/>
+        </w:rPr>
+      </w:pPr>
+      <w:r>
+        <w:rPr>
+          <w:b/>
+        </w:rPr>
+        <w:t>[1] = OFF</w:t>
+      </w:r>
+    </w:p>
+    <w:p>
+      <w:pPr>
+        <w:spacing w:line="333" w:lineRule="auto"/>
+        <w:ind w:left="284"/>
+        <w:rPr>
+          <w:b/>
+        </w:rPr>
+      </w:pPr>
+    </w:p>
+    <w:p>
+      <w:pPr>
+        <w:spacing w:line="333" w:lineRule="auto"/>
+        <w:ind w:left="284"/>
+        <w:rPr>
+          <w:b/>
+        </w:rPr>
+      </w:pPr>
+      <w:r>
+        <w:rPr>
+          <w:b/>
+        </w:rPr>
+        <w:t>Sección [0</w:t>
+      </w:r>
+      <w:r>
+        <w:rPr>
+          <w:b/>
+        </w:rPr>
+        <w:t>15</w:t>
+      </w:r>
+      <w:r>
+        <w:rPr>
+          <w:b/>
+        </w:rPr>
+        <w:t xml:space="preserve">] Código de opción del </w:t>
+      </w:r>
+      <w:r>
+        <w:rPr>
+          <w:b/>
+        </w:rPr>
+        <w:t>tercer sistema</w:t>
+      </w:r>
+    </w:p>
+    <w:p>
+      <w:pPr>
+        <w:spacing w:line="333" w:lineRule="auto"/>
+        <w:ind w:left="284"/>
+        <w:rPr>
+          <w:b/>
+        </w:rPr>
+      </w:pPr>
+      <w:r>
+        <w:rPr>
+          <w:b/>
+        </w:rPr>
+        <w:t>[</w:t>
+      </w:r>
+      <w:r>
+        <w:rPr>
+          <w:b/>
+        </w:rPr>
+        <w:t>7</w:t>
+      </w:r>
+      <w:r>
+        <w:rPr>
+          <w:b/>
+        </w:rPr>
+        <w:t>] = OFF</w:t>
+      </w:r>
+    </w:p>
+    <w:p>
+      <w:pPr>
+        <w:spacing w:line="333" w:lineRule="auto"/>
+        <w:ind w:left="284"/>
+        <w:rPr>
+          <w:b/>
+        </w:rPr>
         <w:sectPr>
           <w:pgSz w:w="11910" w:h="16840"/>
           <w:pgMar w:top="1520" w:right="1060" w:bottom="2500" w:left="1080" w:header="245" w:footer="2305" w:gutter="0"/>
@@ -3449,7 +4021,16 @@
       </w:pPr>
       <w:r>
         <w:lastRenderedPageBreak/>
-        <w:t>Armado Remoto NanoSmart</w:t>
+        <w:t xml:space="preserve">Armado Remoto </w:t>
+      </w:r>
+      <w:r>
+        <w:t>solo por</w:t>
+      </w:r>
+      <w:r>
+        <w:t xml:space="preserve"> zona</w:t>
+      </w:r>
+      <w:r>
+        <w:t xml:space="preserve"> Keyswitch</w:t>
       </w:r>
     </w:p>
     <w:p>
@@ -3462,14 +4043,32 @@
         <w:rPr>
           <w:color w:val="666666"/>
         </w:rPr>
-        <w:t xml:space="preserve">En los pasos que se nombran a continuación se explican los pasos a seguir para conexionar el ED5800 al panel de alarmas por Keyswitch. </w:t>
+        <w:t xml:space="preserve">En los pasos que se nombran a continuación se explican los pasos a seguir para conexionar </w:t>
+      </w:r>
+      <w:r>
+        <w:rPr>
+          <w:color w:val="666666"/>
+        </w:rPr>
+        <w:t>de uCom</w:t>
+      </w:r>
+      <w:r>
+        <w:rPr>
+          <w:color w:val="666666"/>
+        </w:rPr>
+        <w:t xml:space="preserve"> al panel de alarmas por Keyswitch. </w:t>
+      </w:r>
+      <w:r>
+        <w:rPr>
+          <w:color w:val="666666"/>
+        </w:rPr>
+        <w:t xml:space="preserve">El equipo uCom </w:t>
       </w:r>
       <w:r>
         <w:rPr>
           <w:b/>
           <w:color w:val="666666"/>
         </w:rPr>
-        <w:t xml:space="preserve">El ED5800 no requiere configuración adicional </w:t>
+        <w:t xml:space="preserve">no requiere configuración adicional </w:t>
       </w:r>
       <w:r>
         <w:rPr>
@@ -3492,7 +4091,13 @@
         <w:pStyle w:val="Heading2"/>
       </w:pPr>
       <w:r>
-        <w:t>Conexionado Honeywell (NanoSmart)</w:t>
+        <w:t>Conexionado Honeywell (</w:t>
+      </w:r>
+      <w:r>
+        <w:t>Keyswitch</w:t>
+      </w:r>
+      <w:r>
+        <w:t>)</w:t>
       </w:r>
     </w:p>
     <w:p>
@@ -3514,7 +4119,49 @@
         <w:rPr>
           <w:color w:val="666666"/>
         </w:rPr>
-        <w:t>Conectar la salida IO1 del comunicador a una zona del panel programada como Keyswitch momentáneo por pulso y una salida PGM del panel programada como estado de Armado al IO0 del comunicador. Implementando el conexionado de una resistencia 1K entre las borneras + y IO0.</w:t>
+        <w:t>Conectar la salida bornera (OUT)</w:t>
+      </w:r>
+      <w:r>
+        <w:rPr>
+          <w:color w:val="666666"/>
+        </w:rPr>
+        <w:t xml:space="preserve"> del comunicador a una zona del panel programada como Keyswitch momentáneo por pulso y una salida PGM del panel programada como est</w:t>
+      </w:r>
+      <w:r>
+        <w:rPr>
+          <w:color w:val="666666"/>
+        </w:rPr>
+        <w:t>ado de Armado a la bornera (</w:t>
+      </w:r>
+      <w:r>
+        <w:rPr>
+          <w:color w:val="666666"/>
+        </w:rPr>
+        <w:t>I</w:t>
+      </w:r>
+      <w:r>
+        <w:rPr>
+          <w:color w:val="666666"/>
+        </w:rPr>
+        <w:t xml:space="preserve">N) </w:t>
+      </w:r>
+      <w:r>
+        <w:rPr>
+          <w:color w:val="666666"/>
+        </w:rPr>
+        <w:t>del comunicador. Implementando el conexionado de una resistencia 1K entre las borneras + y I</w:t>
+      </w:r>
+      <w:r>
+        <w:rPr>
+          <w:color w:val="666666"/>
+        </w:rPr>
+        <w:t>N</w:t>
+      </w:r>
+      <w:r>
+        <w:rPr>
+          <w:color w:val="666666"/>
+        </w:rPr>
+        <w:t>.</w:t>
       </w:r>
     </w:p>
     <w:p>
@@ -3582,7 +4229,7 @@
         </w:rPr>
         <w:sectPr>
           <w:pgSz w:w="11910" w:h="16840"/>
-          <w:pgMar w:top="1520" w:right="1060" w:bottom="2500" w:left="1080" w:header="245" w:footer="2305" w:gutter="0"/>
+          <w:pgMar w:top="1385" w:right="1060" w:bottom="2500" w:left="1080" w:header="245" w:footer="2305" w:gutter="0"/>
           <w:cols w:space="720"/>
         </w:sectPr>
       </w:pPr>
@@ -3617,7 +4264,37 @@
         <w:rPr>
           <w:color w:val="666666"/>
         </w:rPr>
-        <w:t>Conectar la salida IO1 del comunicador a una zona del panel programada como Keyswitch momentáneo por pulso y una salida PGM del panel programada como estado de Armado al IO0 del comunicador. Implementando el conexionado de una resistencia 1K entre las borneras + y IO0.</w:t>
+        <w:t xml:space="preserve">Conectar la salida bornera (OUT) del comunicador a una zona del panel programada </w:t>
+      </w:r>
+      <w:r>
+        <w:rPr>
+          <w:color w:val="666666"/>
+        </w:rPr>
+        <w:t xml:space="preserve">como Keyswitch momentáneo por pulso y una salida PGM del panel programada como estado de Armado </w:t>
+      </w:r>
+      <w:r>
+        <w:rPr>
+          <w:color w:val="666666"/>
+        </w:rPr>
+        <w:t>a la bornera (IN) del comunicador</w:t>
+      </w:r>
+      <w:r>
+        <w:rPr>
+          <w:color w:val="666666"/>
+        </w:rPr>
+        <w:t>. Implementando el conexionado de una resistencia 1K entre las borneras + y I</w:t>
+      </w:r>
+      <w:r>
+        <w:rPr>
+          <w:color w:val="666666"/>
+        </w:rPr>
+        <w:t>N</w:t>
+      </w:r>
+      <w:r>
+        <w:rPr>
+          <w:color w:val="666666"/>
+        </w:rPr>
+        <w:t>.</w:t>
       </w:r>
     </w:p>
     <w:p>
@@ -8195,7 +8872,7 @@
                     <w:color w:val="FFFFFF"/>
                     <w:sz w:val="24"/>
                   </w:rPr>
-                  <w:t>6</w:t>
+                  <w:t>12</w:t>
                 </w:r>
                 <w:r>
                   <w:fldChar w:fldCharType="end"/>
@@ -8248,7 +8925,25 @@
         <w:lang w:val="es-AR"/>
       </w:rPr>
       <w:tab/>
-      <w:t xml:space="preserve">                                                                                                                </w:t>
+      <w:t xml:space="preserve">                                                                                                           </w:t>
+    </w:r>
+    <w:r>
+      <w:rPr>
+        <w:lang w:val="es-AR"/>
+      </w:rPr>
+      <w:t xml:space="preserve">            </w:t>
+    </w:r>
+    <w:r>
+      <w:rPr>
+        <w:lang w:val="es-AR"/>
+      </w:rPr>
+      <w:t xml:space="preserve">   </w:t>
+    </w:r>
+    <w:r>
+      <w:rPr>
+        <w:lang w:val="es-AR"/>
+      </w:rPr>
+      <w:t xml:space="preserve">     </w:t>
     </w:r>
     <w:r>
       <w:rPr>
@@ -8257,7 +8952,7 @@
       </w:rPr>
       <w:drawing>
         <wp:inline distT="0" distB="0" distL="0" distR="0">
-          <wp:extent cx="1276494" cy="554299"/>
+          <wp:extent cx="902186" cy="391761"/>
           <wp:effectExtent l="19050" t="0" r="0" b="0"/>
           <wp:docPr id="8" name="7 Imagen" descr="µCom_Logo2.bmp"/>
           <wp:cNvGraphicFramePr>
@@ -8279,7 +8974,7 @@
                 <pic:spPr>
                   <a:xfrm>
                     <a:off x="0" y="0"/>
-                    <a:ext cx="1275476" cy="553857"/>
+                    <a:ext cx="903882" cy="392497"/>
                   </a:xfrm>
                   <a:prstGeom prst="rect">
                     <a:avLst/>
@@ -8317,12 +9012,18 @@
     </w:r>
     <w:r>
       <w:rPr>
+        <w:lang w:val="es-AR"/>
+      </w:rPr>
+      <w:t xml:space="preserve">    </w:t>
+    </w:r>
+    <w:r>
+      <w:rPr>
         <w:noProof/>
         <w:lang w:val="es-AR" w:eastAsia="es-AR"/>
       </w:rPr>
       <w:drawing>
         <wp:inline distT="0" distB="0" distL="0" distR="0">
-          <wp:extent cx="975362" cy="472441"/>
+          <wp:extent cx="576144" cy="279070"/>
           <wp:effectExtent l="0" t="0" r="0" b="0"/>
           <wp:docPr id="14" name="13 Imagen" descr="LTE-M-logo (1).png"/>
           <wp:cNvGraphicFramePr>
@@ -8344,7 +9045,7 @@
                 <pic:spPr>
                   <a:xfrm>
                     <a:off x="0" y="0"/>
-                    <a:ext cx="975362" cy="472441"/>
+                    <a:ext cx="579378" cy="280636"/>
                   </a:xfrm>
                   <a:prstGeom prst="rect">
                     <a:avLst/>
@@ -8363,7 +9064,7 @@
       </w:rPr>
       <w:drawing>
         <wp:inline distT="0" distB="0" distL="0" distR="0">
-          <wp:extent cx="975362" cy="472441"/>
+          <wp:extent cx="616280" cy="298510"/>
           <wp:effectExtent l="19050" t="0" r="0" b="0"/>
           <wp:docPr id="12" name="9 Imagen" descr="Nb-IoT-logo.png"/>
           <wp:cNvGraphicFramePr>
@@ -8385,7 +9086,7 @@
                 <pic:spPr>
                   <a:xfrm>
                     <a:off x="0" y="0"/>
-                    <a:ext cx="975362" cy="472441"/>
+                    <a:ext cx="619210" cy="299929"/>
                   </a:xfrm>
                   <a:prstGeom prst="rect">
                     <a:avLst/>

</xml_diff>